<commit_message>
Update App Gestion de Pedidos.docx
</commit_message>
<xml_diff>
--- a/App Gestion de Pedidos.docx
+++ b/App Gestion de Pedidos.docx
@@ -339,6 +339,89 @@
           <w:rtl w:val="0"/>
         </w:rPr>
         <w:t xml:space="preserve">Esta clase controller se comunicará con una capa manager donde se realizará toda la lógica de negocio necesaria. Será la capa manager la que tenga acceso a la capa de lógica de datos (DAO) para la comunicación con la base de datos.</w:t>
+      </w:r>
+    </w:p>
+    <w:p>
+      <w:pPr>
+        <w:pBdr>
+          <w:top w:space="0" w:sz="0" w:val="nil"/>
+          <w:left w:space="0" w:sz="0" w:val="nil"/>
+          <w:bottom w:space="0" w:sz="0" w:val="nil"/>
+          <w:right w:space="0" w:sz="0" w:val="nil"/>
+          <w:between w:space="0" w:sz="0" w:val="nil"/>
+        </w:pBdr>
+        <w:shd w:fill="auto" w:val="clear"/>
+        <w:spacing w:line="480" w:lineRule="auto"/>
+        <w:ind w:left="0" w:firstLine="720"/>
+        <w:rPr/>
+      </w:pPr>
+      <w:r>
+        <w:rPr>
+          <w:rtl w:val="0"/>
+        </w:rPr>
+      </w:r>
+    </w:p>
+    <w:p>
+      <w:pPr>
+        <w:pBdr>
+          <w:top w:space="0" w:sz="0" w:val="nil"/>
+          <w:left w:space="0" w:sz="0" w:val="nil"/>
+          <w:bottom w:space="0" w:sz="0" w:val="nil"/>
+          <w:right w:space="0" w:sz="0" w:val="nil"/>
+          <w:between w:space="0" w:sz="0" w:val="nil"/>
+        </w:pBdr>
+        <w:shd w:fill="auto" w:val="clear"/>
+        <w:spacing w:line="480" w:lineRule="auto"/>
+        <w:ind w:left="0" w:firstLine="720"/>
+        <w:rPr/>
+      </w:pPr>
+      <w:r>
+        <w:rPr>
+          <w:rtl w:val="0"/>
+        </w:rPr>
+        <w:t xml:space="preserve">7.- Para la realización de pruebas unitarias, se utilizará JUnit.</w:t>
+      </w:r>
+    </w:p>
+    <w:p>
+      <w:pPr>
+        <w:pBdr>
+          <w:top w:space="0" w:sz="0" w:val="nil"/>
+          <w:left w:space="0" w:sz="0" w:val="nil"/>
+          <w:bottom w:space="0" w:sz="0" w:val="nil"/>
+          <w:right w:space="0" w:sz="0" w:val="nil"/>
+          <w:between w:space="0" w:sz="0" w:val="nil"/>
+        </w:pBdr>
+        <w:shd w:fill="auto" w:val="clear"/>
+        <w:spacing w:line="480" w:lineRule="auto"/>
+        <w:ind w:left="0" w:firstLine="720"/>
+        <w:rPr/>
+      </w:pPr>
+      <w:r>
+        <w:rPr>
+          <w:rtl w:val="0"/>
+        </w:rPr>
+        <w:t xml:space="preserve">Se creará un test unitario para cada función que se pueda realizar desde la parte cliente:</w:t>
+      </w:r>
+    </w:p>
+    <w:p>
+      <w:pPr>
+        <w:pBdr>
+          <w:top w:space="0" w:sz="0" w:val="nil"/>
+          <w:left w:space="0" w:sz="0" w:val="nil"/>
+          <w:bottom w:space="0" w:sz="0" w:val="nil"/>
+          <w:right w:space="0" w:sz="0" w:val="nil"/>
+          <w:between w:space="0" w:sz="0" w:val="nil"/>
+        </w:pBdr>
+        <w:shd w:fill="auto" w:val="clear"/>
+        <w:spacing w:line="480" w:lineRule="auto"/>
+        <w:ind w:left="0" w:firstLine="720"/>
+        <w:rPr/>
+      </w:pPr>
+      <w:r>
+        <w:rPr>
+          <w:rtl w:val="0"/>
+        </w:rPr>
+        <w:t xml:space="preserve">Crear pedidos, Cancelar pedido, Pagar pedido, Crear plato, Modificar Plato, Eliminar Plato, Lanzar proceso de entrega de pedidos, etc.</w:t>
       </w:r>
       <w:r>
         <w:rPr>

</xml_diff>